<commit_message>
Finish Replicator section in User Guide
git-svn-id: http://Marc-PC/svn/Full@2156 85f15e0e-5137-b144-a863-98bd542365a3
</commit_message>
<xml_diff>
--- a/tools/Widgets/branches/lbross/deploy/docs/LANDIS-II Widgets v1.0 User Guide.docx
+++ b/tools/Widgets/branches/lbross/deploy/docs/LANDIS-II Widgets v1.0 User Guide.docx
@@ -8,11 +8,13 @@
         <w:outlineLvl w:val="0"/>
       </w:pPr>
       <w:bookmarkStart w:id="0" w:name="_Ref75418953"/>
+      <w:bookmarkStart w:id="1" w:name="_GoBack"/>
+      <w:bookmarkEnd w:id="1"/>
       <w:r>
         <w:t>L</w:t>
       </w:r>
-      <w:bookmarkStart w:id="1" w:name="_Ref140059390"/>
-      <w:bookmarkEnd w:id="1"/>
+      <w:bookmarkStart w:id="2" w:name="_Ref140059390"/>
+      <w:bookmarkEnd w:id="2"/>
       <w:r>
         <w:t xml:space="preserve">ANDIS-II </w:t>
       </w:r>
@@ -99,7 +101,7 @@
         <w:rPr>
           <w:noProof/>
         </w:rPr>
-        <w:t>August 6, 2014</w:t>
+        <w:t>August 7, 2014</w:t>
       </w:r>
       <w:r>
         <w:rPr>
@@ -153,14 +155,14 @@
         <w:t>Table of Contents</w:t>
       </w:r>
     </w:p>
-    <w:bookmarkStart w:id="2" w:name="_Toc101616050"/>
+    <w:bookmarkStart w:id="3" w:name="_Toc101616050"/>
     <w:bookmarkEnd w:id="0"/>
     <w:p>
       <w:pPr>
         <w:pStyle w:val="TOC1"/>
         <w:tabs>
           <w:tab w:val="left" w:pos="480"/>
-          <w:tab w:val="right" w:leader="dot" w:pos="8976"/>
+          <w:tab w:val="right" w:leader="dot" w:pos="9350"/>
         </w:tabs>
         <w:rPr>
           <w:rFonts w:asciiTheme="minorHAnsi" w:eastAsiaTheme="minorEastAsia" w:hAnsiTheme="minorHAnsi" w:cstheme="minorBidi"/>
@@ -181,7 +183,7 @@
       <w:r>
         <w:fldChar w:fldCharType="separate"/>
       </w:r>
-      <w:hyperlink w:anchor="_Toc395106555" w:history="1">
+      <w:hyperlink w:anchor="_Toc395171372" w:history="1">
         <w:r>
           <w:rPr>
             <w:rStyle w:val="Hyperlink"/>
@@ -227,7 +229,7 @@
             <w:noProof/>
             <w:webHidden/>
           </w:rPr>
-          <w:instrText xml:space="preserve"> PAGEREF _Toc395106555 \h </w:instrText>
+          <w:instrText xml:space="preserve"> PAGEREF _Toc395171372 \h </w:instrText>
         </w:r>
         <w:r>
           <w:rPr>
@@ -263,7 +265,7 @@
         <w:pStyle w:val="TOC2"/>
         <w:tabs>
           <w:tab w:val="left" w:pos="720"/>
-          <w:tab w:val="right" w:leader="dot" w:pos="8976"/>
+          <w:tab w:val="right" w:leader="dot" w:pos="9350"/>
         </w:tabs>
         <w:rPr>
           <w:rFonts w:asciiTheme="minorHAnsi" w:eastAsiaTheme="minorEastAsia" w:hAnsiTheme="minorHAnsi" w:cstheme="minorBidi"/>
@@ -272,7 +274,7 @@
           <w:szCs w:val="22"/>
         </w:rPr>
       </w:pPr>
-      <w:hyperlink w:anchor="_Toc395106556" w:history="1">
+      <w:hyperlink w:anchor="_Toc395171373" w:history="1">
         <w:r>
           <w:rPr>
             <w:rStyle w:val="Hyperlink"/>
@@ -294,7 +296,7 @@
             <w:rStyle w:val="Hyperlink"/>
             <w:noProof/>
           </w:rPr>
-          <w:t>Pre-requisites</w:t>
+          <w:t>Prerequisites</w:t>
         </w:r>
         <w:r>
           <w:rPr>
@@ -315,7 +317,7 @@
             <w:noProof/>
             <w:webHidden/>
           </w:rPr>
-          <w:instrText xml:space="preserve"> PAGEREF _Toc395106556 \h </w:instrText>
+          <w:instrText xml:space="preserve"> PAGEREF _Toc395171373 \h </w:instrText>
         </w:r>
         <w:r>
           <w:rPr>
@@ -351,7 +353,7 @@
         <w:pStyle w:val="TOC2"/>
         <w:tabs>
           <w:tab w:val="left" w:pos="720"/>
-          <w:tab w:val="right" w:leader="dot" w:pos="8976"/>
+          <w:tab w:val="right" w:leader="dot" w:pos="9350"/>
         </w:tabs>
         <w:rPr>
           <w:rFonts w:asciiTheme="minorHAnsi" w:eastAsiaTheme="minorEastAsia" w:hAnsiTheme="minorHAnsi" w:cstheme="minorBidi"/>
@@ -360,7 +362,7 @@
           <w:szCs w:val="22"/>
         </w:rPr>
       </w:pPr>
-      <w:hyperlink w:anchor="_Toc395106557" w:history="1">
+      <w:hyperlink w:anchor="_Toc395171374" w:history="1">
         <w:r>
           <w:rPr>
             <w:rStyle w:val="Hyperlink"/>
@@ -403,7 +405,7 @@
             <w:noProof/>
             <w:webHidden/>
           </w:rPr>
-          <w:instrText xml:space="preserve"> PAGEREF _Toc395106557 \h </w:instrText>
+          <w:instrText xml:space="preserve"> PAGEREF _Toc395171374 \h </w:instrText>
         </w:r>
         <w:r>
           <w:rPr>
@@ -439,7 +441,7 @@
         <w:pStyle w:val="TOC2"/>
         <w:tabs>
           <w:tab w:val="left" w:pos="720"/>
-          <w:tab w:val="right" w:leader="dot" w:pos="8976"/>
+          <w:tab w:val="right" w:leader="dot" w:pos="9350"/>
         </w:tabs>
         <w:rPr>
           <w:rFonts w:asciiTheme="minorHAnsi" w:eastAsiaTheme="minorEastAsia" w:hAnsiTheme="minorHAnsi" w:cstheme="minorBidi"/>
@@ -448,7 +450,7 @@
           <w:szCs w:val="22"/>
         </w:rPr>
       </w:pPr>
-      <w:hyperlink w:anchor="_Toc395106558" w:history="1">
+      <w:hyperlink w:anchor="_Toc395171375" w:history="1">
         <w:r>
           <w:rPr>
             <w:rStyle w:val="Hyperlink"/>
@@ -470,6 +472,94 @@
             <w:rStyle w:val="Hyperlink"/>
             <w:noProof/>
           </w:rPr>
+          <w:t>Uninstallation</w:t>
+        </w:r>
+        <w:r>
+          <w:rPr>
+            <w:noProof/>
+            <w:webHidden/>
+          </w:rPr>
+          <w:tab/>
+        </w:r>
+        <w:r>
+          <w:rPr>
+            <w:noProof/>
+            <w:webHidden/>
+          </w:rPr>
+          <w:fldChar w:fldCharType="begin"/>
+        </w:r>
+        <w:r>
+          <w:rPr>
+            <w:noProof/>
+            <w:webHidden/>
+          </w:rPr>
+          <w:instrText xml:space="preserve"> PAGEREF _Toc395171375 \h </w:instrText>
+        </w:r>
+        <w:r>
+          <w:rPr>
+            <w:noProof/>
+            <w:webHidden/>
+          </w:rPr>
+        </w:r>
+        <w:r>
+          <w:rPr>
+            <w:noProof/>
+            <w:webHidden/>
+          </w:rPr>
+          <w:fldChar w:fldCharType="separate"/>
+        </w:r>
+        <w:r>
+          <w:rPr>
+            <w:noProof/>
+            <w:webHidden/>
+          </w:rPr>
+          <w:t>2</w:t>
+        </w:r>
+        <w:r>
+          <w:rPr>
+            <w:noProof/>
+            <w:webHidden/>
+          </w:rPr>
+          <w:fldChar w:fldCharType="end"/>
+        </w:r>
+      </w:hyperlink>
+    </w:p>
+    <w:p>
+      <w:pPr>
+        <w:pStyle w:val="TOC2"/>
+        <w:tabs>
+          <w:tab w:val="left" w:pos="720"/>
+          <w:tab w:val="right" w:leader="dot" w:pos="9350"/>
+        </w:tabs>
+        <w:rPr>
+          <w:rFonts w:asciiTheme="minorHAnsi" w:eastAsiaTheme="minorEastAsia" w:hAnsiTheme="minorHAnsi" w:cstheme="minorBidi"/>
+          <w:noProof/>
+          <w:sz w:val="22"/>
+          <w:szCs w:val="22"/>
+        </w:rPr>
+      </w:pPr>
+      <w:hyperlink w:anchor="_Toc395171376" w:history="1">
+        <w:r>
+          <w:rPr>
+            <w:rStyle w:val="Hyperlink"/>
+            <w:noProof/>
+          </w:rPr>
+          <w:t>1.4</w:t>
+        </w:r>
+        <w:r>
+          <w:rPr>
+            <w:rFonts w:asciiTheme="minorHAnsi" w:eastAsiaTheme="minorEastAsia" w:hAnsiTheme="minorHAnsi" w:cstheme="minorBidi"/>
+            <w:noProof/>
+            <w:sz w:val="22"/>
+            <w:szCs w:val="22"/>
+          </w:rPr>
+          <w:tab/>
+        </w:r>
+        <w:r>
+          <w:rPr>
+            <w:rStyle w:val="Hyperlink"/>
+            <w:noProof/>
+          </w:rPr>
           <w:t>Major Releases</w:t>
         </w:r>
         <w:r>
@@ -491,7 +581,7 @@
             <w:noProof/>
             <w:webHidden/>
           </w:rPr>
-          <w:instrText xml:space="preserve"> PAGEREF _Toc395106558 \h </w:instrText>
+          <w:instrText xml:space="preserve"> PAGEREF _Toc395171376 \h </w:instrText>
         </w:r>
         <w:r>
           <w:rPr>
@@ -527,7 +617,7 @@
         <w:pStyle w:val="TOC3"/>
         <w:tabs>
           <w:tab w:val="left" w:pos="1200"/>
-          <w:tab w:val="right" w:leader="dot" w:pos="8976"/>
+          <w:tab w:val="right" w:leader="dot" w:pos="9350"/>
         </w:tabs>
         <w:rPr>
           <w:rFonts w:asciiTheme="minorHAnsi" w:eastAsiaTheme="minorEastAsia" w:hAnsiTheme="minorHAnsi" w:cstheme="minorBidi"/>
@@ -538,13 +628,13 @@
           <w:szCs w:val="22"/>
         </w:rPr>
       </w:pPr>
-      <w:hyperlink w:anchor="_Toc395106559" w:history="1">
+      <w:hyperlink w:anchor="_Toc395171377" w:history="1">
         <w:r>
           <w:rPr>
             <w:rStyle w:val="Hyperlink"/>
             <w:noProof/>
           </w:rPr>
-          <w:t>1.3.1</w:t>
+          <w:t>1.4.1</w:t>
         </w:r>
         <w:r>
           <w:rPr>
@@ -583,7 +673,7 @@
             <w:noProof/>
             <w:webHidden/>
           </w:rPr>
-          <w:instrText xml:space="preserve"> PAGEREF _Toc395106559 \h </w:instrText>
+          <w:instrText xml:space="preserve"> PAGEREF _Toc395171377 \h </w:instrText>
         </w:r>
         <w:r>
           <w:rPr>
@@ -619,7 +709,7 @@
         <w:pStyle w:val="TOC2"/>
         <w:tabs>
           <w:tab w:val="left" w:pos="720"/>
-          <w:tab w:val="right" w:leader="dot" w:pos="8976"/>
+          <w:tab w:val="right" w:leader="dot" w:pos="9350"/>
         </w:tabs>
         <w:rPr>
           <w:rFonts w:asciiTheme="minorHAnsi" w:eastAsiaTheme="minorEastAsia" w:hAnsiTheme="minorHAnsi" w:cstheme="minorBidi"/>
@@ -628,13 +718,13 @@
           <w:szCs w:val="22"/>
         </w:rPr>
       </w:pPr>
-      <w:hyperlink w:anchor="_Toc395106560" w:history="1">
+      <w:hyperlink w:anchor="_Toc395171378" w:history="1">
         <w:r>
           <w:rPr>
             <w:rStyle w:val="Hyperlink"/>
             <w:noProof/>
           </w:rPr>
-          <w:t>1.4</w:t>
+          <w:t>1.5</w:t>
         </w:r>
         <w:r>
           <w:rPr>
@@ -671,7 +761,7 @@
             <w:noProof/>
             <w:webHidden/>
           </w:rPr>
-          <w:instrText xml:space="preserve"> PAGEREF _Toc395106560 \h </w:instrText>
+          <w:instrText xml:space="preserve"> PAGEREF _Toc395171378 \h </w:instrText>
         </w:r>
         <w:r>
           <w:rPr>
@@ -707,7 +797,7 @@
         <w:pStyle w:val="TOC1"/>
         <w:tabs>
           <w:tab w:val="left" w:pos="480"/>
-          <w:tab w:val="right" w:leader="dot" w:pos="8976"/>
+          <w:tab w:val="right" w:leader="dot" w:pos="9350"/>
         </w:tabs>
         <w:rPr>
           <w:rFonts w:asciiTheme="minorHAnsi" w:eastAsiaTheme="minorEastAsia" w:hAnsiTheme="minorHAnsi" w:cstheme="minorBidi"/>
@@ -719,7 +809,7 @@
           <w:szCs w:val="22"/>
         </w:rPr>
       </w:pPr>
-      <w:hyperlink w:anchor="_Toc395106561" w:history="1">
+      <w:hyperlink w:anchor="_Toc395171379" w:history="1">
         <w:r>
           <w:rPr>
             <w:rStyle w:val="Hyperlink"/>
@@ -744,7 +834,7 @@
             <w:rStyle w:val="Hyperlink"/>
             <w:noProof/>
           </w:rPr>
-          <w:t>Launcher</w:t>
+          <w:t>Landis-II Launcher</w:t>
         </w:r>
         <w:r>
           <w:rPr>
@@ -765,7 +855,7 @@
             <w:noProof/>
             <w:webHidden/>
           </w:rPr>
-          <w:instrText xml:space="preserve"> PAGEREF _Toc395106561 \h </w:instrText>
+          <w:instrText xml:space="preserve"> PAGEREF _Toc395171379 \h </w:instrText>
         </w:r>
         <w:r>
           <w:rPr>
@@ -801,7 +891,7 @@
         <w:pStyle w:val="TOC2"/>
         <w:tabs>
           <w:tab w:val="left" w:pos="720"/>
-          <w:tab w:val="right" w:leader="dot" w:pos="8976"/>
+          <w:tab w:val="right" w:leader="dot" w:pos="9350"/>
         </w:tabs>
         <w:rPr>
           <w:rFonts w:asciiTheme="minorHAnsi" w:eastAsiaTheme="minorEastAsia" w:hAnsiTheme="minorHAnsi" w:cstheme="minorBidi"/>
@@ -810,7 +900,7 @@
           <w:szCs w:val="22"/>
         </w:rPr>
       </w:pPr>
-      <w:hyperlink w:anchor="_Toc395106562" w:history="1">
+      <w:hyperlink w:anchor="_Toc395171380" w:history="1">
         <w:r>
           <w:rPr>
             <w:rStyle w:val="Hyperlink"/>
@@ -853,7 +943,7 @@
             <w:noProof/>
             <w:webHidden/>
           </w:rPr>
-          <w:instrText xml:space="preserve"> PAGEREF _Toc395106562 \h </w:instrText>
+          <w:instrText xml:space="preserve"> PAGEREF _Toc395171380 \h </w:instrText>
         </w:r>
         <w:r>
           <w:rPr>
@@ -889,7 +979,7 @@
         <w:pStyle w:val="TOC2"/>
         <w:tabs>
           <w:tab w:val="left" w:pos="720"/>
-          <w:tab w:val="right" w:leader="dot" w:pos="8976"/>
+          <w:tab w:val="right" w:leader="dot" w:pos="9350"/>
         </w:tabs>
         <w:rPr>
           <w:rFonts w:asciiTheme="minorHAnsi" w:eastAsiaTheme="minorEastAsia" w:hAnsiTheme="minorHAnsi" w:cstheme="minorBidi"/>
@@ -898,7 +988,7 @@
           <w:szCs w:val="22"/>
         </w:rPr>
       </w:pPr>
-      <w:hyperlink w:anchor="_Toc395106563" w:history="1">
+      <w:hyperlink w:anchor="_Toc395171381" w:history="1">
         <w:r>
           <w:rPr>
             <w:rStyle w:val="Hyperlink"/>
@@ -920,7 +1010,7 @@
             <w:rStyle w:val="Hyperlink"/>
             <w:noProof/>
           </w:rPr>
-          <w:t>Running the Launcher</w:t>
+          <w:t>Using the Launcher</w:t>
         </w:r>
         <w:r>
           <w:rPr>
@@ -941,7 +1031,7 @@
             <w:noProof/>
             <w:webHidden/>
           </w:rPr>
-          <w:instrText xml:space="preserve"> PAGEREF _Toc395106563 \h </w:instrText>
+          <w:instrText xml:space="preserve"> PAGEREF _Toc395171381 \h </w:instrText>
         </w:r>
         <w:r>
           <w:rPr>
@@ -962,6 +1052,100 @@
             <w:webHidden/>
           </w:rPr>
           <w:t>3</w:t>
+        </w:r>
+        <w:r>
+          <w:rPr>
+            <w:noProof/>
+            <w:webHidden/>
+          </w:rPr>
+          <w:fldChar w:fldCharType="end"/>
+        </w:r>
+      </w:hyperlink>
+    </w:p>
+    <w:p>
+      <w:pPr>
+        <w:pStyle w:val="TOC1"/>
+        <w:tabs>
+          <w:tab w:val="left" w:pos="480"/>
+          <w:tab w:val="right" w:leader="dot" w:pos="9350"/>
+        </w:tabs>
+        <w:rPr>
+          <w:rFonts w:asciiTheme="minorHAnsi" w:eastAsiaTheme="minorEastAsia" w:hAnsiTheme="minorHAnsi" w:cstheme="minorBidi"/>
+          <w:b w:val="0"/>
+          <w:bCs w:val="0"/>
+          <w:caps w:val="0"/>
+          <w:noProof/>
+          <w:sz w:val="22"/>
+          <w:szCs w:val="22"/>
+        </w:rPr>
+      </w:pPr>
+      <w:hyperlink w:anchor="_Toc395171382" w:history="1">
+        <w:r>
+          <w:rPr>
+            <w:rStyle w:val="Hyperlink"/>
+            <w:noProof/>
+          </w:rPr>
+          <w:t>3</w:t>
+        </w:r>
+        <w:r>
+          <w:rPr>
+            <w:rFonts w:asciiTheme="minorHAnsi" w:eastAsiaTheme="minorEastAsia" w:hAnsiTheme="minorHAnsi" w:cstheme="minorBidi"/>
+            <w:b w:val="0"/>
+            <w:bCs w:val="0"/>
+            <w:caps w:val="0"/>
+            <w:noProof/>
+            <w:sz w:val="22"/>
+            <w:szCs w:val="22"/>
+          </w:rPr>
+          <w:tab/>
+        </w:r>
+        <w:r>
+          <w:rPr>
+            <w:rStyle w:val="Hyperlink"/>
+            <w:noProof/>
+          </w:rPr>
+          <w:t>Landis-II Replicator</w:t>
+        </w:r>
+        <w:r>
+          <w:rPr>
+            <w:noProof/>
+            <w:webHidden/>
+          </w:rPr>
+          <w:tab/>
+        </w:r>
+        <w:r>
+          <w:rPr>
+            <w:noProof/>
+            <w:webHidden/>
+          </w:rPr>
+          <w:fldChar w:fldCharType="begin"/>
+        </w:r>
+        <w:r>
+          <w:rPr>
+            <w:noProof/>
+            <w:webHidden/>
+          </w:rPr>
+          <w:instrText xml:space="preserve"> PAGEREF _Toc395171382 \h </w:instrText>
+        </w:r>
+        <w:r>
+          <w:rPr>
+            <w:noProof/>
+            <w:webHidden/>
+          </w:rPr>
+        </w:r>
+        <w:r>
+          <w:rPr>
+            <w:noProof/>
+            <w:webHidden/>
+          </w:rPr>
+          <w:fldChar w:fldCharType="separate"/>
+        </w:r>
+        <w:r>
+          <w:rPr>
+            <w:noProof/>
+            <w:webHidden/>
+          </w:rPr>
+          <w:t>5</w:t>
         </w:r>
         <w:r>
           <w:rPr>
@@ -977,7 +1161,7 @@
         <w:pStyle w:val="TOC2"/>
         <w:tabs>
           <w:tab w:val="left" w:pos="720"/>
-          <w:tab w:val="right" w:leader="dot" w:pos="8976"/>
+          <w:tab w:val="right" w:leader="dot" w:pos="9350"/>
         </w:tabs>
         <w:rPr>
           <w:rFonts w:asciiTheme="minorHAnsi" w:eastAsiaTheme="minorEastAsia" w:hAnsiTheme="minorHAnsi" w:cstheme="minorBidi"/>
@@ -986,13 +1170,13 @@
           <w:szCs w:val="22"/>
         </w:rPr>
       </w:pPr>
-      <w:hyperlink w:anchor="_Toc395106564" w:history="1">
+      <w:hyperlink w:anchor="_Toc395171383" w:history="1">
         <w:r>
           <w:rPr>
             <w:rStyle w:val="Hyperlink"/>
             <w:noProof/>
           </w:rPr>
-          <w:t>2.3</w:t>
+          <w:t>3.1</w:t>
         </w:r>
         <w:r>
           <w:rPr>
@@ -1008,7 +1192,7 @@
             <w:rStyle w:val="Hyperlink"/>
             <w:noProof/>
           </w:rPr>
-          <w:t>Running the Replicator</w:t>
+          <w:t>Accessing the Replicator</w:t>
         </w:r>
         <w:r>
           <w:rPr>
@@ -1029,7 +1213,7 @@
             <w:noProof/>
             <w:webHidden/>
           </w:rPr>
-          <w:instrText xml:space="preserve"> PAGEREF _Toc395106564 \h </w:instrText>
+          <w:instrText xml:space="preserve"> PAGEREF _Toc395171383 \h </w:instrText>
         </w:r>
         <w:r>
           <w:rPr>
@@ -1049,7 +1233,95 @@
             <w:noProof/>
             <w:webHidden/>
           </w:rPr>
-          <w:t>4</w:t>
+          <w:t>5</w:t>
+        </w:r>
+        <w:r>
+          <w:rPr>
+            <w:noProof/>
+            <w:webHidden/>
+          </w:rPr>
+          <w:fldChar w:fldCharType="end"/>
+        </w:r>
+      </w:hyperlink>
+    </w:p>
+    <w:p>
+      <w:pPr>
+        <w:pStyle w:val="TOC2"/>
+        <w:tabs>
+          <w:tab w:val="left" w:pos="720"/>
+          <w:tab w:val="right" w:leader="dot" w:pos="9350"/>
+        </w:tabs>
+        <w:rPr>
+          <w:rFonts w:asciiTheme="minorHAnsi" w:eastAsiaTheme="minorEastAsia" w:hAnsiTheme="minorHAnsi" w:cstheme="minorBidi"/>
+          <w:noProof/>
+          <w:sz w:val="22"/>
+          <w:szCs w:val="22"/>
+        </w:rPr>
+      </w:pPr>
+      <w:hyperlink w:anchor="_Toc395171384" w:history="1">
+        <w:r>
+          <w:rPr>
+            <w:rStyle w:val="Hyperlink"/>
+            <w:noProof/>
+          </w:rPr>
+          <w:t>3.2</w:t>
+        </w:r>
+        <w:r>
+          <w:rPr>
+            <w:rFonts w:asciiTheme="minorHAnsi" w:eastAsiaTheme="minorEastAsia" w:hAnsiTheme="minorHAnsi" w:cstheme="minorBidi"/>
+            <w:noProof/>
+            <w:sz w:val="22"/>
+            <w:szCs w:val="22"/>
+          </w:rPr>
+          <w:tab/>
+        </w:r>
+        <w:r>
+          <w:rPr>
+            <w:rStyle w:val="Hyperlink"/>
+            <w:noProof/>
+          </w:rPr>
+          <w:t>Using the Replicator</w:t>
+        </w:r>
+        <w:r>
+          <w:rPr>
+            <w:noProof/>
+            <w:webHidden/>
+          </w:rPr>
+          <w:tab/>
+        </w:r>
+        <w:r>
+          <w:rPr>
+            <w:noProof/>
+            <w:webHidden/>
+          </w:rPr>
+          <w:fldChar w:fldCharType="begin"/>
+        </w:r>
+        <w:r>
+          <w:rPr>
+            <w:noProof/>
+            <w:webHidden/>
+          </w:rPr>
+          <w:instrText xml:space="preserve"> PAGEREF _Toc395171384 \h </w:instrText>
+        </w:r>
+        <w:r>
+          <w:rPr>
+            <w:noProof/>
+            <w:webHidden/>
+          </w:rPr>
+        </w:r>
+        <w:r>
+          <w:rPr>
+            <w:noProof/>
+            <w:webHidden/>
+          </w:rPr>
+          <w:fldChar w:fldCharType="separate"/>
+        </w:r>
+        <w:r>
+          <w:rPr>
+            <w:noProof/>
+            <w:webHidden/>
+          </w:rPr>
+          <w:t>5</w:t>
         </w:r>
         <w:r>
           <w:rPr>
@@ -1068,19 +1340,37 @@
         <w:lastRenderedPageBreak/>
         <w:fldChar w:fldCharType="end"/>
       </w:r>
-      <w:bookmarkStart w:id="3" w:name="_Toc395106555"/>
+      <w:bookmarkStart w:id="4" w:name="_Toc395171372"/>
       <w:r>
         <w:t>Introduction</w:t>
       </w:r>
-      <w:bookmarkEnd w:id="2"/>
       <w:bookmarkEnd w:id="3"/>
+      <w:bookmarkEnd w:id="4"/>
     </w:p>
     <w:p>
       <w:pPr>
         <w:pStyle w:val="textbody"/>
       </w:pPr>
       <w:r>
-        <w:t>This document describes how to install and use the Widgets UI with LANDIS-II. There are two Widgets in this release: the Launcher and the Replicator.</w:t>
+        <w:t xml:space="preserve">This document describes how to install and use the Widgets UI </w:t>
+      </w:r>
+      <w:r>
+        <w:t>for</w:t>
+      </w:r>
+      <w:r>
+        <w:t xml:space="preserve"> LANDIS-II. There are two Widgets in this release: the </w:t>
+      </w:r>
+      <w:r>
+        <w:t xml:space="preserve">Landis-II </w:t>
+      </w:r>
+      <w:r>
+        <w:t xml:space="preserve">Launcher and the </w:t>
+      </w:r>
+      <w:r>
+        <w:t xml:space="preserve">Landis-II </w:t>
+      </w:r>
+      <w:r>
+        <w:t>Replicator.</w:t>
       </w:r>
     </w:p>
     <w:p>
@@ -1091,18 +1381,33 @@
         </w:tabs>
         <w:ind w:left="1170" w:hanging="1170"/>
       </w:pPr>
-      <w:bookmarkStart w:id="4" w:name="_Toc395106556"/>
-      <w:r>
-        <w:t>Pre-requisites</w:t>
-      </w:r>
-      <w:bookmarkEnd w:id="4"/>
+      <w:bookmarkStart w:id="5" w:name="_Toc395171373"/>
+      <w:r>
+        <w:t>Pre</w:t>
+      </w:r>
+      <w:r>
+        <w:t>requisites</w:t>
+      </w:r>
+      <w:bookmarkEnd w:id="5"/>
     </w:p>
     <w:p>
       <w:pPr>
         <w:pStyle w:val="textbody"/>
       </w:pPr>
       <w:r>
-        <w:t>The Widgets UI requires that LANDIS-II be installed on a computer. If LANDIS-II is upgraded or re-installed, the Widgets UI should be re-installed. LANDIS-II Widgets runs on Windows XP or later.</w:t>
+        <w:t xml:space="preserve">The Widgets UI requires that LANDIS-II be installed on a computer. If LANDIS-II is upgraded or re-installed, the Widgets UI should </w:t>
+      </w:r>
+      <w:r>
+        <w:t xml:space="preserve">also </w:t>
+      </w:r>
+      <w:r>
+        <w:t>be re-installed. LANDIS-II Widgets runs on Windows XP or later</w:t>
+      </w:r>
+      <w:r>
+        <w:t xml:space="preserve"> versions of Windows</w:t>
+      </w:r>
+      <w:r>
+        <w:t>.</w:t>
       </w:r>
     </w:p>
     <w:p>
@@ -1113,11 +1418,11 @@
         </w:tabs>
         <w:ind w:left="1170" w:hanging="1170"/>
       </w:pPr>
-      <w:bookmarkStart w:id="5" w:name="_Toc395106557"/>
+      <w:bookmarkStart w:id="6" w:name="_Toc395171374"/>
       <w:r>
         <w:t>Installation</w:t>
       </w:r>
-      <w:bookmarkEnd w:id="5"/>
+      <w:bookmarkEnd w:id="6"/>
     </w:p>
     <w:p>
       <w:pPr>
@@ -1138,11 +1443,33 @@
         </w:tabs>
         <w:ind w:left="1170" w:hanging="1170"/>
       </w:pPr>
-      <w:bookmarkStart w:id="6" w:name="_Toc395106558"/>
+      <w:bookmarkStart w:id="7" w:name="_Toc395171375"/>
+      <w:r>
+        <w:t>Uninstallation</w:t>
+      </w:r>
+      <w:bookmarkEnd w:id="7"/>
+    </w:p>
+    <w:p>
+      <w:pPr>
+        <w:pStyle w:val="textbody"/>
+      </w:pPr>
+      <w:r>
+        <w:t>LANDIS-II Widgets comes with its own uninstaller. This uninstaller is located on the Windows Start Menu: Start &gt; LANDIS-II &gt; v6 &gt; Uninstall &gt; Landis-II Widgets 1.0. LANDIS-II Widgets will also be uninstalled when LANDIS-II is uninstalled.</w:t>
+      </w:r>
+    </w:p>
+    <w:p>
+      <w:pPr>
+        <w:pStyle w:val="Heading2"/>
+        <w:tabs>
+          <w:tab w:val="clear" w:pos="1836"/>
+        </w:tabs>
+        <w:ind w:left="1170" w:hanging="1170"/>
+      </w:pPr>
+      <w:bookmarkStart w:id="8" w:name="_Toc395171376"/>
       <w:r>
         <w:t>Major Releases</w:t>
       </w:r>
-      <w:bookmarkEnd w:id="6"/>
+      <w:bookmarkEnd w:id="8"/>
     </w:p>
     <w:p>
       <w:pPr>
@@ -1152,26 +1479,30 @@
         </w:tabs>
         <w:ind w:left="1170" w:hanging="1170"/>
       </w:pPr>
-      <w:bookmarkStart w:id="7" w:name="_Toc357416398"/>
-      <w:bookmarkStart w:id="8" w:name="_Toc395106559"/>
+      <w:bookmarkStart w:id="9" w:name="_Toc357416398"/>
+      <w:bookmarkStart w:id="10" w:name="_Toc395171377"/>
       <w:r>
         <w:t xml:space="preserve">Version </w:t>
       </w:r>
-      <w:bookmarkEnd w:id="7"/>
+      <w:bookmarkEnd w:id="9"/>
       <w:r>
         <w:t>1.0</w:t>
       </w:r>
-      <w:bookmarkEnd w:id="8"/>
+      <w:bookmarkEnd w:id="10"/>
     </w:p>
     <w:p>
       <w:pPr>
         <w:pStyle w:val="textbody"/>
       </w:pPr>
-      <w:proofErr w:type="gramStart"/>
-      <w:r>
-        <w:t>The initial release of LANDIS-II Widgets compatible with LANDIS-II v 6.0.</w:t>
-      </w:r>
-      <w:proofErr w:type="gramEnd"/>
+      <w:r>
+        <w:t xml:space="preserve">The initial release of LANDIS-II Widgets </w:t>
+      </w:r>
+      <w:r>
+        <w:t xml:space="preserve">is </w:t>
+      </w:r>
+      <w:r>
+        <w:t>compatible with LANDIS-II v 6.0.</w:t>
+      </w:r>
     </w:p>
     <w:p>
       <w:pPr>
@@ -1181,13 +1512,13 @@
         </w:tabs>
         <w:ind w:left="1170" w:hanging="1170"/>
       </w:pPr>
-      <w:bookmarkStart w:id="9" w:name="_Toc127846704"/>
-      <w:bookmarkStart w:id="10" w:name="_Toc395106560"/>
+      <w:bookmarkStart w:id="11" w:name="_Toc127846704"/>
+      <w:bookmarkStart w:id="12" w:name="_Toc395171378"/>
       <w:r>
         <w:t>Acknowledgments</w:t>
       </w:r>
-      <w:bookmarkEnd w:id="9"/>
-      <w:bookmarkEnd w:id="10"/>
+      <w:bookmarkEnd w:id="11"/>
+      <w:bookmarkEnd w:id="12"/>
     </w:p>
     <w:p>
       <w:pPr>
@@ -1215,19 +1546,28 @@
       <w:pPr>
         <w:pStyle w:val="Heading1"/>
       </w:pPr>
-      <w:bookmarkStart w:id="11" w:name="_Toc395106561"/>
+      <w:bookmarkStart w:id="13" w:name="_Toc395171379"/>
       <w:r>
         <w:lastRenderedPageBreak/>
+        <w:t xml:space="preserve">Landis-II </w:t>
+      </w:r>
+      <w:r>
         <w:t>Launcher</w:t>
       </w:r>
-      <w:bookmarkEnd w:id="11"/>
+      <w:bookmarkEnd w:id="13"/>
     </w:p>
     <w:p>
       <w:pPr>
         <w:pStyle w:val="textbody"/>
       </w:pPr>
       <w:r>
-        <w:t>The Launcher allows you to run a single scenario by selecting the scenario text file.</w:t>
+        <w:t xml:space="preserve">The Launcher allows you to run a single scenario by selecting </w:t>
+      </w:r>
+      <w:r>
+        <w:t>a</w:t>
+      </w:r>
+      <w:r>
+        <w:t xml:space="preserve"> scenario text file.</w:t>
       </w:r>
     </w:p>
     <w:p>
@@ -1238,24 +1578,18 @@
         </w:tabs>
         <w:ind w:left="1170" w:hanging="1170"/>
       </w:pPr>
-      <w:bookmarkStart w:id="12" w:name="_Toc395106562"/>
+      <w:bookmarkStart w:id="14" w:name="_Toc395171380"/>
       <w:r>
         <w:t>Accessing the Launcher</w:t>
       </w:r>
-      <w:bookmarkEnd w:id="12"/>
+      <w:bookmarkEnd w:id="14"/>
     </w:p>
     <w:p>
       <w:pPr>
         <w:pStyle w:val="textbody"/>
       </w:pPr>
       <w:r>
-        <w:t xml:space="preserve">The Launcher can be started from the desktop </w:t>
-      </w:r>
-      <w:r>
-        <w:t>Landis-II Launcher</w:t>
-      </w:r>
-      <w:r>
-        <w:t xml:space="preserve"> shortcut</w:t>
+        <w:t>The Launcher can be started from the desktop Landis-II Launcher shortcut</w:t>
       </w:r>
       <w:proofErr w:type="gramStart"/>
       <w:r>
@@ -1268,7 +1602,7 @@
         </w:rPr>
         <w:drawing>
           <wp:inline distT="0" distB="0" distL="0" distR="0">
-            <wp:extent cx="152400" cy="152400"/>
+            <wp:extent cx="365760" cy="365760"/>
             <wp:effectExtent l="0" t="0" r="0" b="0"/>
             <wp:docPr id="6" name="Picture 6"/>
             <wp:cNvGraphicFramePr>
@@ -1296,7 +1630,7 @@
                   <pic:spPr>
                     <a:xfrm>
                       <a:off x="0" y="0"/>
-                      <a:ext cx="152400" cy="152400"/>
+                      <a:ext cx="365760" cy="365760"/>
                     </a:xfrm>
                     <a:prstGeom prst="rect">
                       <a:avLst/>
@@ -1328,11 +1662,14 @@
         </w:tabs>
         <w:ind w:left="1170" w:hanging="1170"/>
       </w:pPr>
-      <w:bookmarkStart w:id="13" w:name="_Toc395106563"/>
-      <w:r>
-        <w:t>Running the Launcher</w:t>
-      </w:r>
-      <w:bookmarkEnd w:id="13"/>
+      <w:bookmarkStart w:id="15" w:name="_Toc395171381"/>
+      <w:r>
+        <w:t>Using</w:t>
+      </w:r>
+      <w:r>
+        <w:t xml:space="preserve"> the Launcher</w:t>
+      </w:r>
+      <w:bookmarkEnd w:id="15"/>
       <w:r>
         <w:br/>
       </w:r>
@@ -1342,6 +1679,9 @@
         <w:pStyle w:val="textbody"/>
       </w:pPr>
       <w:r>
+        <w:rPr>
+          <w:noProof/>
+        </w:rPr>
         <w:drawing>
           <wp:inline distT="0" distB="0" distL="0" distR="0" wp14:anchorId="5B71F4FA" wp14:editId="3DD003CC">
             <wp:extent cx="5065776" cy="2788920"/>
@@ -1388,10 +1728,16 @@
         </w:numPr>
       </w:pPr>
       <w:r>
-        <w:t xml:space="preserve">Use the Browse… button to locate the scenario text file you wish to run. </w:t>
-      </w:r>
-      <w:r>
-        <w:t xml:space="preserve">This text file must comply with the general format requirements described in section 3.1 </w:t>
+        <w:t xml:space="preserve">Use the </w:t>
+      </w:r>
+      <w:r>
+        <w:rPr>
+          <w:b/>
+        </w:rPr>
+        <w:t>Browse…</w:t>
+      </w:r>
+      <w:r>
+        <w:t xml:space="preserve"> button to locate the scenario text file you wish to run. This text file must comply with the general format requirements described in section 3.1 </w:t>
       </w:r>
       <w:r>
         <w:rPr>
@@ -1431,7 +1777,16 @@
         </w:numPr>
       </w:pPr>
       <w:r>
-        <w:t>Use the Validate button to perform an initial validation of the scenario file. Note: You are not required to validate a scenario before running it.</w:t>
+        <w:t xml:space="preserve">Use the </w:t>
+      </w:r>
+      <w:r>
+        <w:rPr>
+          <w:b/>
+        </w:rPr>
+        <w:t>Validate</w:t>
+      </w:r>
+      <w:r>
+        <w:t xml:space="preserve"> button to perform an initial validation of the scenario file. Note: You are not required to validate a scenario before running it.</w:t>
       </w:r>
     </w:p>
     <w:p>
@@ -1443,7 +1798,25 @@
         </w:numPr>
       </w:pPr>
       <w:r>
-        <w:t>Use the Run button to run the scenario. The current status of scenario processing will display in the Current status textbox. If an error occurs, the text color will change to red and the error log will be displayed in a separate window.</w:t>
+        <w:t xml:space="preserve">Use the </w:t>
+      </w:r>
+      <w:r>
+        <w:rPr>
+          <w:b/>
+        </w:rPr>
+        <w:t>Run</w:t>
+      </w:r>
+      <w:r>
+        <w:t xml:space="preserve"> button to run the scenario. The current status of scenario processing will display in the </w:t>
+      </w:r>
+      <w:r>
+        <w:rPr>
+          <w:b/>
+        </w:rPr>
+        <w:t>Current status</w:t>
+      </w:r>
+      <w:r>
+        <w:t xml:space="preserve"> textbox. If an error occurs, the text color will change to red and the error log will be displayed in a separate window.</w:t>
       </w:r>
     </w:p>
     <w:p>
@@ -1455,7 +1828,22 @@
         </w:numPr>
       </w:pPr>
       <w:r>
-        <w:t xml:space="preserve">Click on the Log File button to view the log file after a scenario has run. </w:t>
+        <w:t xml:space="preserve">Click on the </w:t>
+      </w:r>
+      <w:r>
+        <w:rPr>
+          <w:b/>
+        </w:rPr>
+        <w:t>Log</w:t>
+      </w:r>
+      <w:r>
+        <w:t xml:space="preserve"> File button to view the log file after a scenario </w:t>
+      </w:r>
+      <w:r>
+        <w:t>completes</w:t>
+      </w:r>
+      <w:r>
+        <w:t xml:space="preserve">. </w:t>
       </w:r>
     </w:p>
     <w:p>
@@ -1467,51 +1855,474 @@
         </w:numPr>
       </w:pPr>
       <w:r>
-        <w:t xml:space="preserve">The following files will be generated by a scenario run: Landis-log.txt and errorLog.txt (if an error occurs). These file will be </w:t>
+        <w:t>The following files will be generated by a scenario run: Landis-log.txt and errorLog.txt (if an error occurs). These file</w:t>
+      </w:r>
+      <w:r>
+        <w:t xml:space="preserve">s can be </w:t>
       </w:r>
       <w:r>
         <w:lastRenderedPageBreak/>
-        <w:t>located in the Working Directory which is defined as the directory that contains the scenario file you selected.</w:t>
+        <w:t>found</w:t>
+      </w:r>
+      <w:r>
+        <w:t xml:space="preserve"> in the working d</w:t>
+      </w:r>
+      <w:r>
+        <w:t xml:space="preserve">irectory which is defined as the directory </w:t>
+      </w:r>
+      <w:r>
+        <w:t>that contains</w:t>
+      </w:r>
+      <w:r>
+        <w:t xml:space="preserve"> the </w:t>
+      </w:r>
+      <w:r>
+        <w:t>selected scenario file</w:t>
+      </w:r>
+      <w:r>
+        <w:t>.</w:t>
       </w:r>
     </w:p>
     <w:p>
       <w:pPr>
         <w:pStyle w:val="Heading1"/>
       </w:pPr>
+      <w:bookmarkStart w:id="16" w:name="_Toc395171382"/>
       <w:r>
         <w:lastRenderedPageBreak/>
+        <w:t xml:space="preserve">Landis-II </w:t>
+      </w:r>
+      <w:r>
         <w:t>Replicator</w:t>
       </w:r>
+      <w:bookmarkEnd w:id="16"/>
+    </w:p>
+    <w:p>
+      <w:pPr>
+        <w:pStyle w:val="textbody"/>
+      </w:pPr>
+      <w:r>
+        <w:t xml:space="preserve">The Replicator provides advanced </w:t>
+      </w:r>
+      <w:r>
+        <w:t xml:space="preserve">batch processing </w:t>
+      </w:r>
+      <w:r>
+        <w:t xml:space="preserve">capabilities allowing you to select one or more scenario files and choose the number of times to run </w:t>
+      </w:r>
+      <w:r>
+        <w:t>each</w:t>
+      </w:r>
+      <w:r>
+        <w:t>.</w:t>
+      </w:r>
     </w:p>
     <w:p>
       <w:pPr>
         <w:pStyle w:val="Heading2"/>
-      </w:pPr>
-      <w:bookmarkStart w:id="14" w:name="_Toc395106564"/>
-      <w:r>
-        <w:t>Accessing</w:t>
-      </w:r>
-      <w:r>
-        <w:t xml:space="preserve"> the Replicator</w:t>
-      </w:r>
-      <w:bookmarkEnd w:id="14"/>
+        <w:tabs>
+          <w:tab w:val="clear" w:pos="1836"/>
+        </w:tabs>
+        <w:ind w:left="1170" w:hanging="1170"/>
+      </w:pPr>
+      <w:bookmarkStart w:id="17" w:name="_Toc395171383"/>
+      <w:r>
+        <w:t>Accessing the Replicator</w:t>
+      </w:r>
+      <w:bookmarkEnd w:id="17"/>
     </w:p>
     <w:p>
       <w:pPr>
         <w:pStyle w:val="textbody"/>
       </w:pPr>
       <w:r>
-        <w:t>The Replicator provides advanced capabilities allowing you to select one or more scen</w:t>
-      </w:r>
-      <w:bookmarkStart w:id="15" w:name="_GoBack"/>
-      <w:bookmarkEnd w:id="15"/>
-      <w:r>
-        <w:t>ario files a specified number of times.</w:t>
-      </w:r>
+        <w:t>The Replicator can be started from the desktop Landis-II Replicator shortcut</w:t>
+      </w:r>
+      <w:proofErr w:type="gramStart"/>
+      <w:r>
+        <w:t xml:space="preserve">: </w:t>
+      </w:r>
+      <w:proofErr w:type="gramEnd"/>
+      <w:r>
+        <w:rPr>
+          <w:noProof/>
+        </w:rPr>
+        <w:drawing>
+          <wp:inline distT="0" distB="0" distL="0" distR="0" wp14:anchorId="03F3168D" wp14:editId="1FB4C5AA">
+            <wp:extent cx="365760" cy="365760"/>
+            <wp:effectExtent l="0" t="0" r="0" b="0"/>
+            <wp:docPr id="2" name="Picture 2"/>
+            <wp:cNvGraphicFramePr>
+              <a:graphicFrameLocks xmlns:a="http://schemas.openxmlformats.org/drawingml/2006/main" noChangeAspect="1"/>
+            </wp:cNvGraphicFramePr>
+            <a:graphic xmlns:a="http://schemas.openxmlformats.org/drawingml/2006/main">
+              <a:graphicData uri="http://schemas.openxmlformats.org/drawingml/2006/picture">
+                <pic:pic xmlns:pic="http://schemas.openxmlformats.org/drawingml/2006/picture">
+                  <pic:nvPicPr>
+                    <pic:cNvPr id="0" name="rocket2.ico"/>
+                    <pic:cNvPicPr/>
+                  </pic:nvPicPr>
+                  <pic:blipFill>
+                    <a:blip r:embed="rId13" cstate="print">
+                      <a:extLst>
+                        <a:ext uri="{28A0092B-C50C-407E-A947-70E740481C1C}">
+                          <a14:useLocalDpi xmlns:a14="http://schemas.microsoft.com/office/drawing/2010/main" val="0"/>
+                        </a:ext>
+                      </a:extLst>
+                    </a:blip>
+                    <a:stretch>
+                      <a:fillRect/>
+                    </a:stretch>
+                  </pic:blipFill>
+                  <pic:spPr>
+                    <a:xfrm>
+                      <a:off x="0" y="0"/>
+                      <a:ext cx="365760" cy="365760"/>
+                    </a:xfrm>
+                    <a:prstGeom prst="rect">
+                      <a:avLst/>
+                    </a:prstGeom>
+                  </pic:spPr>
+                </pic:pic>
+              </a:graphicData>
+            </a:graphic>
+          </wp:inline>
+        </w:drawing>
+      </w:r>
+      <w:r>
+        <w:t>.</w:t>
+      </w:r>
+    </w:p>
+    <w:p>
+      <w:pPr>
+        <w:pStyle w:val="textbody"/>
+      </w:pPr>
+      <w:r>
+        <w:t xml:space="preserve">The Replicator can also be started from the Windows Start Menu: Start &gt; LANDIS-II &gt; v6 &gt; Widgets &gt; Landis-II </w:t>
+      </w:r>
+      <w:r>
+        <w:t>Replicator</w:t>
+      </w:r>
+      <w:r>
+        <w:t>.</w:t>
+      </w:r>
+    </w:p>
+    <w:p>
+      <w:pPr>
+        <w:pStyle w:val="Heading2"/>
+        <w:tabs>
+          <w:tab w:val="clear" w:pos="1836"/>
+        </w:tabs>
+        <w:ind w:left="1170" w:hanging="1170"/>
+      </w:pPr>
+      <w:bookmarkStart w:id="18" w:name="_Toc395171384"/>
+      <w:r>
+        <w:t>Using the Replicator</w:t>
+      </w:r>
+      <w:bookmarkEnd w:id="18"/>
+    </w:p>
+    <w:p>
+      <w:pPr>
+        <w:pStyle w:val="textbody"/>
+      </w:pPr>
+      <w:r>
+        <w:rPr>
+          <w:noProof/>
+        </w:rPr>
+        <w:drawing>
+          <wp:inline distT="0" distB="0" distL="0" distR="0" wp14:anchorId="1D57D640" wp14:editId="4DC32041">
+            <wp:extent cx="5943600" cy="2771775"/>
+            <wp:effectExtent l="0" t="0" r="0" b="9525"/>
+            <wp:docPr id="1" name="Picture 1"/>
+            <wp:cNvGraphicFramePr>
+              <a:graphicFrameLocks xmlns:a="http://schemas.openxmlformats.org/drawingml/2006/main" noChangeAspect="1"/>
+            </wp:cNvGraphicFramePr>
+            <a:graphic xmlns:a="http://schemas.openxmlformats.org/drawingml/2006/main">
+              <a:graphicData uri="http://schemas.openxmlformats.org/drawingml/2006/picture">
+                <pic:pic xmlns:pic="http://schemas.openxmlformats.org/drawingml/2006/picture">
+                  <pic:nvPicPr>
+                    <pic:cNvPr id="0" name=""/>
+                    <pic:cNvPicPr/>
+                  </pic:nvPicPr>
+                  <pic:blipFill>
+                    <a:blip r:embed="rId14"/>
+                    <a:stretch>
+                      <a:fillRect/>
+                    </a:stretch>
+                  </pic:blipFill>
+                  <pic:spPr>
+                    <a:xfrm>
+                      <a:off x="0" y="0"/>
+                      <a:ext cx="5943600" cy="2771775"/>
+                    </a:xfrm>
+                    <a:prstGeom prst="rect">
+                      <a:avLst/>
+                    </a:prstGeom>
+                  </pic:spPr>
+                </pic:pic>
+              </a:graphicData>
+            </a:graphic>
+          </wp:inline>
+        </w:drawing>
+      </w:r>
+    </w:p>
+    <w:p>
+      <w:pPr>
+        <w:pStyle w:val="textbody"/>
+        <w:numPr>
+          <w:ilvl w:val="0"/>
+          <w:numId w:val="9"/>
+        </w:numPr>
+      </w:pPr>
+      <w:r>
+        <w:t xml:space="preserve">Use the </w:t>
+      </w:r>
+      <w:r>
+        <w:rPr>
+          <w:b/>
+        </w:rPr>
+        <w:t>Browse…</w:t>
+      </w:r>
+      <w:r>
+        <w:t xml:space="preserve"> button to locate the scenario text file you wish to run. This text file must comply with the general format requirements described in section 3.1 </w:t>
+      </w:r>
+      <w:r>
+        <w:rPr>
+          <w:i/>
+          <w:iCs/>
+        </w:rPr>
+        <w:t>Text Input Files</w:t>
+      </w:r>
+      <w:r>
+        <w:t xml:space="preserve"> in the </w:t>
+      </w:r>
+      <w:r>
+        <w:rPr>
+          <w:i/>
+          <w:iCs/>
+        </w:rPr>
+        <w:t>LANDIS</w:t>
+      </w:r>
+      <w:r>
+        <w:rPr>
+          <w:i/>
+          <w:iCs/>
+        </w:rPr>
+        <w:noBreakHyphen/>
+        <w:t>II Model User Guide</w:t>
+      </w:r>
+      <w:r>
+        <w:t>.</w:t>
+      </w:r>
+    </w:p>
+    <w:p>
+      <w:pPr>
+        <w:pStyle w:val="textbody"/>
+        <w:numPr>
+          <w:ilvl w:val="0"/>
+          <w:numId w:val="9"/>
+        </w:numPr>
+      </w:pPr>
+      <w:r>
+        <w:t xml:space="preserve">Set the number of runs (or times) you wish to run the scenario file and click the </w:t>
+      </w:r>
+      <w:r>
+        <w:rPr>
+          <w:b/>
+        </w:rPr>
+        <w:t>Save</w:t>
+      </w:r>
+      <w:r>
+        <w:t xml:space="preserve"> button to add the scenario entries to the table.</w:t>
+      </w:r>
+    </w:p>
+    <w:p>
+      <w:pPr>
+        <w:pStyle w:val="textbody"/>
+        <w:numPr>
+          <w:ilvl w:val="0"/>
+          <w:numId w:val="9"/>
+        </w:numPr>
+      </w:pPr>
+      <w:r>
+        <w:t xml:space="preserve">Use the </w:t>
+      </w:r>
+      <w:r>
+        <w:rPr>
+          <w:b/>
+        </w:rPr>
+        <w:t>Edit</w:t>
+      </w:r>
+      <w:r>
+        <w:t xml:space="preserve"> or </w:t>
+      </w:r>
+      <w:r>
+        <w:rPr>
+          <w:b/>
+        </w:rPr>
+        <w:t>Delete</w:t>
+      </w:r>
+      <w:r>
+        <w:t xml:space="preserve"> buttons to make changes to scenarios you previously </w:t>
+      </w:r>
+      <w:r>
+        <w:t>configured</w:t>
+      </w:r>
+      <w:r>
+        <w:t>.</w:t>
+      </w:r>
+    </w:p>
+    <w:p>
+      <w:pPr>
+        <w:pStyle w:val="textbody"/>
+        <w:numPr>
+          <w:ilvl w:val="0"/>
+          <w:numId w:val="9"/>
+        </w:numPr>
+      </w:pPr>
+      <w:r>
+        <w:t xml:space="preserve">The </w:t>
+      </w:r>
+      <w:r>
+        <w:rPr>
+          <w:b/>
+        </w:rPr>
+        <w:t>Validate</w:t>
+      </w:r>
+      <w:r>
+        <w:t xml:space="preserve"> button may be used to perform an initial validation of all the scenario files. The status for each scenario file will change to ‘Validated’ or ‘Failed’ as it is validated. Note: You are not required to validate a scenario before running it.</w:t>
+      </w:r>
+    </w:p>
+    <w:p>
+      <w:pPr>
+        <w:pStyle w:val="textbody"/>
+        <w:numPr>
+          <w:ilvl w:val="0"/>
+          <w:numId w:val="9"/>
+        </w:numPr>
+      </w:pPr>
+      <w:r>
+        <w:t xml:space="preserve">Use the </w:t>
+      </w:r>
+      <w:r>
+        <w:rPr>
+          <w:b/>
+        </w:rPr>
+        <w:t>Run</w:t>
+      </w:r>
+      <w:r>
+        <w:t xml:space="preserve"> button to run the list</w:t>
+      </w:r>
+      <w:r>
+        <w:t>ed</w:t>
+      </w:r>
+      <w:r>
+        <w:t xml:space="preserve"> scenarios. Scenario files are run sequentially and the current status of scenario processing will display in the </w:t>
+      </w:r>
+      <w:r>
+        <w:rPr>
+          <w:b/>
+        </w:rPr>
+        <w:t>Current status</w:t>
+      </w:r>
+      <w:r>
+        <w:t xml:space="preserve"> textbox. In addition, the status for </w:t>
+      </w:r>
+      <w:r>
+        <w:lastRenderedPageBreak/>
+        <w:t>each scenario in the table changes to ‘Running’ and finally either ‘Complete’ or ‘Failed</w:t>
+      </w:r>
+      <w:r>
+        <w:t>’</w:t>
+      </w:r>
+      <w:r>
+        <w:t>.</w:t>
+      </w:r>
+    </w:p>
+    <w:p>
+      <w:pPr>
+        <w:pStyle w:val="textbody"/>
+        <w:numPr>
+          <w:ilvl w:val="0"/>
+          <w:numId w:val="9"/>
+        </w:numPr>
+      </w:pPr>
+      <w:r>
+        <w:t xml:space="preserve">When the scenarios are run, the Replicator creates child folders in </w:t>
+      </w:r>
+      <w:r>
+        <w:t xml:space="preserve">each </w:t>
+      </w:r>
+      <w:r>
+        <w:t xml:space="preserve">working directory. The working directory is defined as the directory containing the selected scenario file. The names of these child folders are </w:t>
+      </w:r>
+      <w:proofErr w:type="spellStart"/>
+      <w:r>
+        <w:t>run_x</w:t>
+      </w:r>
+      <w:proofErr w:type="spellEnd"/>
+      <w:r>
+        <w:t xml:space="preserve"> where x is the ordinal of the scenario that has been run. The </w:t>
+      </w:r>
+      <w:r>
+        <w:t xml:space="preserve">Landis-log.txt and errorLog.txt (if an error occurs) are saved in the </w:t>
+      </w:r>
+      <w:proofErr w:type="spellStart"/>
+      <w:r>
+        <w:t>run_x</w:t>
+      </w:r>
+      <w:proofErr w:type="spellEnd"/>
+      <w:r>
+        <w:t xml:space="preserve"> folder. </w:t>
+      </w:r>
+    </w:p>
+    <w:p>
+      <w:pPr>
+        <w:pStyle w:val="textbody"/>
+        <w:numPr>
+          <w:ilvl w:val="0"/>
+          <w:numId w:val="9"/>
+        </w:numPr>
+      </w:pPr>
+      <w:r>
+        <w:t xml:space="preserve">The failure of a single scenario does not stop processing. The Replicator will continue to run until it has </w:t>
+      </w:r>
+      <w:r>
+        <w:t>attempted</w:t>
+      </w:r>
+      <w:r>
+        <w:t xml:space="preserve"> to run all planned scenarios.</w:t>
+      </w:r>
+    </w:p>
+    <w:p>
+      <w:pPr>
+        <w:pStyle w:val="textbody"/>
+        <w:numPr>
+          <w:ilvl w:val="0"/>
+          <w:numId w:val="9"/>
+        </w:numPr>
+      </w:pPr>
+      <w:r>
+        <w:t xml:space="preserve">The </w:t>
+      </w:r>
+      <w:r>
+        <w:rPr>
+          <w:b/>
+        </w:rPr>
+        <w:t>Clear</w:t>
+      </w:r>
+      <w:r>
+        <w:t xml:space="preserve"> button resets the form to its initial (empty) state.</w:t>
+      </w:r>
+    </w:p>
+    <w:p>
+      <w:pPr>
+        <w:pStyle w:val="textbody"/>
+      </w:pPr>
     </w:p>
     <w:sectPr>
-      <w:headerReference w:type="default" r:id="rId13"/>
-      <w:footerReference w:type="default" r:id="rId14"/>
+      <w:headerReference w:type="default" r:id="rId15"/>
+      <w:footerReference w:type="default" r:id="rId16"/>
       <w:pgSz w:w="12240" w:h="15840" w:code="1"/>
       <w:pgMar w:top="360" w:right="1440" w:bottom="360" w:left="1440" w:header="936" w:footer="720" w:gutter="0"/>
       <w:pgNumType w:start="1"/>
@@ -1583,7 +2394,7 @@
         <w:rFonts w:ascii="Arial" w:hAnsi="Arial" w:cs="Arial"/>
         <w:noProof/>
       </w:rPr>
-      <w:t>5</w:t>
+      <w:t>1</w:t>
     </w:r>
     <w:r>
       <w:rPr>
@@ -1956,6 +2767,92 @@
     </w:lvl>
   </w:abstractNum>
   <w:abstractNum w:abstractNumId="2">
+    <w:nsid w:val="32757E0C"/>
+    <w:multiLevelType w:val="hybridMultilevel"/>
+    <w:tmpl w:val="3D506EC4"/>
+    <w:lvl w:ilvl="0" w:tplc="0409000F">
+      <w:start w:val="1"/>
+      <w:numFmt w:val="decimal"/>
+      <w:lvlText w:val="%1."/>
+      <w:lvlJc w:val="left"/>
+      <w:pPr>
+        <w:ind w:left="1872" w:hanging="360"/>
+      </w:pPr>
+    </w:lvl>
+    <w:lvl w:ilvl="1" w:tplc="04090019" w:tentative="1">
+      <w:start w:val="1"/>
+      <w:numFmt w:val="lowerLetter"/>
+      <w:lvlText w:val="%2."/>
+      <w:lvlJc w:val="left"/>
+      <w:pPr>
+        <w:ind w:left="2592" w:hanging="360"/>
+      </w:pPr>
+    </w:lvl>
+    <w:lvl w:ilvl="2" w:tplc="0409001B" w:tentative="1">
+      <w:start w:val="1"/>
+      <w:numFmt w:val="lowerRoman"/>
+      <w:lvlText w:val="%3."/>
+      <w:lvlJc w:val="right"/>
+      <w:pPr>
+        <w:ind w:left="3312" w:hanging="180"/>
+      </w:pPr>
+    </w:lvl>
+    <w:lvl w:ilvl="3" w:tplc="0409000F" w:tentative="1">
+      <w:start w:val="1"/>
+      <w:numFmt w:val="decimal"/>
+      <w:lvlText w:val="%4."/>
+      <w:lvlJc w:val="left"/>
+      <w:pPr>
+        <w:ind w:left="4032" w:hanging="360"/>
+      </w:pPr>
+    </w:lvl>
+    <w:lvl w:ilvl="4" w:tplc="04090019" w:tentative="1">
+      <w:start w:val="1"/>
+      <w:numFmt w:val="lowerLetter"/>
+      <w:lvlText w:val="%5."/>
+      <w:lvlJc w:val="left"/>
+      <w:pPr>
+        <w:ind w:left="4752" w:hanging="360"/>
+      </w:pPr>
+    </w:lvl>
+    <w:lvl w:ilvl="5" w:tplc="0409001B" w:tentative="1">
+      <w:start w:val="1"/>
+      <w:numFmt w:val="lowerRoman"/>
+      <w:lvlText w:val="%6."/>
+      <w:lvlJc w:val="right"/>
+      <w:pPr>
+        <w:ind w:left="5472" w:hanging="180"/>
+      </w:pPr>
+    </w:lvl>
+    <w:lvl w:ilvl="6" w:tplc="0409000F" w:tentative="1">
+      <w:start w:val="1"/>
+      <w:numFmt w:val="decimal"/>
+      <w:lvlText w:val="%7."/>
+      <w:lvlJc w:val="left"/>
+      <w:pPr>
+        <w:ind w:left="6192" w:hanging="360"/>
+      </w:pPr>
+    </w:lvl>
+    <w:lvl w:ilvl="7" w:tplc="04090019" w:tentative="1">
+      <w:start w:val="1"/>
+      <w:numFmt w:val="lowerLetter"/>
+      <w:lvlText w:val="%8."/>
+      <w:lvlJc w:val="left"/>
+      <w:pPr>
+        <w:ind w:left="6912" w:hanging="360"/>
+      </w:pPr>
+    </w:lvl>
+    <w:lvl w:ilvl="8" w:tplc="0409001B" w:tentative="1">
+      <w:start w:val="1"/>
+      <w:numFmt w:val="lowerRoman"/>
+      <w:lvlText w:val="%9."/>
+      <w:lvlJc w:val="right"/>
+      <w:pPr>
+        <w:ind w:left="7632" w:hanging="180"/>
+      </w:pPr>
+    </w:lvl>
+  </w:abstractNum>
+  <w:abstractNum w:abstractNumId="3">
     <w:nsid w:val="329244B2"/>
     <w:multiLevelType w:val="hybridMultilevel"/>
     <w:tmpl w:val="3D506EC4"/>
@@ -2041,7 +2938,7 @@
       </w:pPr>
     </w:lvl>
   </w:abstractNum>
-  <w:abstractNum w:abstractNumId="3">
+  <w:abstractNum w:abstractNumId="4">
     <w:nsid w:val="654B3C70"/>
     <w:multiLevelType w:val="multilevel"/>
     <w:tmpl w:val="9DA2F63C"/>
@@ -2176,7 +3073,7 @@
       </w:rPr>
     </w:lvl>
   </w:abstractNum>
-  <w:abstractNum w:abstractNumId="4">
+  <w:abstractNum w:abstractNumId="5">
     <w:nsid w:val="6CD045EB"/>
     <w:multiLevelType w:val="hybridMultilevel"/>
     <w:tmpl w:val="F9EA342A"/>
@@ -2316,7 +3213,7 @@
       </w:rPr>
     </w:lvl>
   </w:abstractNum>
-  <w:abstractNum w:abstractNumId="5">
+  <w:abstractNum w:abstractNumId="6">
     <w:nsid w:val="7A456EA4"/>
     <w:multiLevelType w:val="hybridMultilevel"/>
     <w:tmpl w:val="C504B852"/>
@@ -2429,7 +3326,7 @@
       </w:rPr>
     </w:lvl>
   </w:abstractNum>
-  <w:abstractNum w:abstractNumId="6">
+  <w:abstractNum w:abstractNumId="7">
     <w:nsid w:val="7DEA5DB6"/>
     <w:multiLevelType w:val="hybridMultilevel"/>
     <w:tmpl w:val="917A6130"/>
@@ -2543,10 +3440,10 @@
     </w:lvl>
   </w:abstractNum>
   <w:num w:numId="1">
-    <w:abstractNumId w:val="3"/>
+    <w:abstractNumId w:val="4"/>
   </w:num>
   <w:num w:numId="2">
-    <w:abstractNumId w:val="4"/>
+    <w:abstractNumId w:val="5"/>
   </w:num>
   <w:num w:numId="3">
     <w:abstractNumId w:val="0"/>
@@ -2555,13 +3452,22 @@
     <w:abstractNumId w:val="1"/>
   </w:num>
   <w:num w:numId="5">
+    <w:abstractNumId w:val="7"/>
+  </w:num>
+  <w:num w:numId="6">
     <w:abstractNumId w:val="6"/>
   </w:num>
-  <w:num w:numId="6">
-    <w:abstractNumId w:val="5"/>
+  <w:num w:numId="7">
+    <w:abstractNumId w:val="3"/>
   </w:num>
-  <w:num w:numId="7">
+  <w:num w:numId="8">
+    <w:abstractNumId w:val="0"/>
+  </w:num>
+  <w:num w:numId="9">
     <w:abstractNumId w:val="2"/>
+  </w:num>
+  <w:num w:numId="10">
+    <w:abstractNumId w:val="0"/>
   </w:num>
   <w:numIdMacAtCleanup w:val="6"/>
 </w:numbering>
@@ -4821,7 +5727,7 @@
 </file>
 
 <file path=customXml/itemProps1.xml><?xml version="1.0" encoding="utf-8"?>
-<ds:datastoreItem xmlns:ds="http://schemas.openxmlformats.org/officeDocument/2006/customXml" ds:itemID="{A8839B38-5D8B-46EF-97C6-7C36C59177C6}">
+<ds:datastoreItem xmlns:ds="http://schemas.openxmlformats.org/officeDocument/2006/customXml" ds:itemID="{622C5C81-A9B0-4F46-8DF8-0D69843C404C}">
   <ds:schemaRefs>
     <ds:schemaRef ds:uri="http://schemas.openxmlformats.org/officeDocument/2006/bibliography"/>
   </ds:schemaRefs>

</xml_diff>